<commit_message>
added prelab 3 docs
</commit_message>
<xml_diff>
--- a/terzo anno/electronics/electronics lab/lab3-4/prelab 3/prelab info.docx
+++ b/terzo anno/electronics/electronics lab/lab3-4/prelab 3/prelab info.docx
@@ -4,6 +4,9 @@
   <w:body>
     <w:p>
       <w:r>
+        <w:rPr>
+          <w:noProof/>
+        </w:rPr>
         <w:drawing>
           <wp:inline distT="0" distB="0" distL="0" distR="0" wp14:anchorId="7D97BA17" wp14:editId="75F2BA5C">
             <wp:extent cx="6120130" cy="4092575"/>
@@ -71,36 +74,132 @@
         <w:t>.9</w:t>
       </w:r>
       <w:r>
-        <w:t xml:space="preserve">6 </w:t>
-      </w:r>
-      <w:proofErr w:type="spellStart"/>
-      <w:r>
-        <w:t>uA</w:t>
-      </w:r>
-      <w:proofErr w:type="spellEnd"/>
-      <w:r>
-        <w:t xml:space="preserve">, I_E = -0.01 A, I_C = 9.96 </w:t>
-      </w:r>
-      <w:proofErr w:type="spellStart"/>
-      <w:r>
-        <w:t>mA</w:t>
-      </w:r>
-      <w:proofErr w:type="spellEnd"/>
+        <w:t>6 uA, I_E = -0.01 A, I_C = 9.96 mA</w:t>
+      </w:r>
     </w:p>
     <w:p/>
     <w:p>
-      <w:proofErr w:type="spellStart"/>
-      <w:r>
-        <w:t>Problem</w:t>
-      </w:r>
-      <w:proofErr w:type="spellEnd"/>
-      <w:r>
-        <w:t xml:space="preserve"> 2</w:t>
+      <w:r>
+        <w:t xml:space="preserve">Problem </w:t>
+      </w:r>
+      <w:r>
+        <w:t>3</w:t>
       </w:r>
     </w:p>
     <w:p>
       <w:r>
+        <w:t>I_C = 0.011 A, I_B = 54.7 uA</w:t>
+      </w:r>
+    </w:p>
+    <w:p>
+      <w:pPr>
+        <w:rPr>
+          <w:lang w:val="en-GB"/>
+        </w:rPr>
+      </w:pPr>
+      <w:r>
+        <w:rPr>
+          <w:lang w:val="en-GB"/>
+        </w:rPr>
+        <w:t>V_B = 5</w:t>
+      </w:r>
+      <w:r>
+        <w:rPr>
+          <w:lang w:val="en-GB"/>
+        </w:rPr>
+        <w:t>.</w:t>
+      </w:r>
+      <w:r>
+        <w:rPr>
+          <w:lang w:val="en-GB"/>
+        </w:rPr>
+        <w:t>87V, V_E = 5.15 V, V_C = 9.09V, V_BE</w:t>
+      </w:r>
+      <w:r>
+        <w:rPr>
+          <w:lang w:val="en-GB"/>
+        </w:rPr>
+        <w:t xml:space="preserve"> = 0.12, V_CE = 3.94V</w:t>
+      </w:r>
+    </w:p>
+    <w:p>
+      <w:pPr>
+        <w:rPr>
+          <w:lang w:val="en-GB"/>
+        </w:rPr>
+      </w:pPr>
+      <w:r>
+        <w:rPr>
+          <w:lang w:val="en-GB"/>
+        </w:rPr>
+        <w:lastRenderedPageBreak/>
+        <w:t xml:space="preserve">3) </w:t>
+      </w:r>
+      <w:r>
+        <w:rPr>
+          <w:noProof/>
+          <w:lang w:val="en-GB"/>
+        </w:rPr>
+        <w:drawing>
+          <wp:inline distT="0" distB="0" distL="0" distR="0" wp14:anchorId="1A84EC97" wp14:editId="2E7D71F9">
+            <wp:extent cx="6120130" cy="5718175"/>
+            <wp:effectExtent l="0" t="0" r="0" b="0"/>
+            <wp:docPr id="716404217" name="Immagine 1"/>
+            <wp:cNvGraphicFramePr>
+              <a:graphicFrameLocks xmlns:a="http://schemas.openxmlformats.org/drawingml/2006/main" noChangeAspect="1"/>
+            </wp:cNvGraphicFramePr>
+            <a:graphic xmlns:a="http://schemas.openxmlformats.org/drawingml/2006/main">
+              <a:graphicData uri="http://schemas.openxmlformats.org/drawingml/2006/picture">
+                <pic:pic xmlns:pic="http://schemas.openxmlformats.org/drawingml/2006/picture">
+                  <pic:nvPicPr>
+                    <pic:cNvPr id="716404217" name="Immagine 716404217"/>
+                    <pic:cNvPicPr/>
+                  </pic:nvPicPr>
+                  <pic:blipFill>
+                    <a:blip r:embed="rId5">
+                      <a:extLst>
+                        <a:ext uri="{28A0092B-C50C-407E-A947-70E740481C1C}">
+                          <a14:useLocalDpi xmlns:a14="http://schemas.microsoft.com/office/drawing/2010/main" val="0"/>
+                        </a:ext>
+                      </a:extLst>
+                    </a:blip>
+                    <a:stretch>
+                      <a:fillRect/>
+                    </a:stretch>
+                  </pic:blipFill>
+                  <pic:spPr>
+                    <a:xfrm>
+                      <a:off x="0" y="0"/>
+                      <a:ext cx="6120130" cy="5718175"/>
+                    </a:xfrm>
+                    <a:prstGeom prst="rect">
+                      <a:avLst/>
+                    </a:prstGeom>
+                  </pic:spPr>
+                </pic:pic>
+              </a:graphicData>
+            </a:graphic>
+          </wp:inline>
+        </w:drawing>
+      </w:r>
+    </w:p>
+    <w:p>
+      <w:pPr>
+        <w:rPr>
+          <w:lang w:val="en-GB"/>
+        </w:rPr>
+      </w:pPr>
+      <w:r>
+        <w:rPr>
+          <w:lang w:val="en-GB"/>
+        </w:rPr>
         <w:t xml:space="preserve"> </w:t>
+      </w:r>
+      <w:r>
+        <w:rPr>
+          <w:lang w:val="en-GB"/>
+        </w:rPr>
+        <w:t>Green line: V_B, red line: V_BE</w:t>
       </w:r>
     </w:p>
     <w:sectPr>

</xml_diff>